<commit_message>
before adding first stage
</commit_message>
<xml_diff>
--- a/FirstStage-GPOPS/SIZING.docx
+++ b/FirstStage-GPOPS/SIZING.docx
@@ -9,6 +9,10 @@
     </w:p>
     <w:p>
       <w:r>
+        <w:rPr>
+          <w:noProof/>
+          <w:lang w:eastAsia="en-AU"/>
+        </w:rPr>
         <mc:AlternateContent>
           <mc:Choice Requires="wps">
             <w:drawing>
@@ -57,10 +61,7 @@
                         <w:txbxContent>
                           <w:p>
                             <w:r>
-                              <w:t>12.5</w:t>
-                            </w:r>
-                            <w:r>
-                              <w:t>ft</w:t>
+                              <w:t>12.5ft</w:t>
                             </w:r>
                           </w:p>
                         </w:txbxContent>
@@ -105,6 +106,10 @@
         </mc:AlternateContent>
       </w:r>
       <w:r>
+        <w:rPr>
+          <w:noProof/>
+          <w:lang w:eastAsia="en-AU"/>
+        </w:rPr>
         <mc:AlternateContent>
           <mc:Choice Requires="wps">
             <w:drawing>
@@ -259,6 +264,10 @@
         </mc:AlternateContent>
       </w:r>
       <w:r>
+        <w:rPr>
+          <w:noProof/>
+          <w:lang w:eastAsia="en-AU"/>
+        </w:rPr>
         <mc:AlternateContent>
           <mc:Choice Requires="wps">
             <w:drawing>
@@ -351,6 +360,10 @@
         </mc:AlternateContent>
       </w:r>
       <w:r>
+        <w:rPr>
+          <w:noProof/>
+          <w:lang w:eastAsia="en-AU"/>
+        </w:rPr>
         <mc:AlternateContent>
           <mc:Choice Requires="wps">
             <w:drawing>
@@ -571,13 +584,8 @@
     <w:p/>
     <w:p>
       <w:r>
-        <w:t xml:space="preserve">Total length of Flacon 1e - 90 </w:t>
-      </w:r>
-      <w:proofErr w:type="spellStart"/>
-      <w:r>
-        <w:t>ft</w:t>
-      </w:r>
-      <w:proofErr w:type="spellEnd"/>
+        <w:t>Total length of Flacon 1e - 90 ft</w:t>
+      </w:r>
       <w:r>
         <w:t xml:space="preserve"> rather than 70ft</w:t>
       </w:r>
@@ -619,25 +627,13 @@
         </w:rPr>
       </w:pPr>
       <w:r>
-        <w:t xml:space="preserve">Scalable mass - </w:t>
-      </w:r>
-      <w:r>
-        <w:t>42038.9</w:t>
-      </w:r>
-      <w:r>
-        <w:t xml:space="preserve">-470 = </w:t>
-      </w:r>
-      <w:r>
-        <w:rPr>
-          <w:rStyle w:val="cwcot"/>
-        </w:rPr>
-        <w:t>41568.9</w:t>
-      </w:r>
-      <w:r>
-        <w:rPr>
-          <w:rStyle w:val="cwcot"/>
-        </w:rPr>
-        <w:t>kg</w:t>
+        <w:t xml:space="preserve">Scalable mass - 42038.9-470 = </w:t>
+      </w:r>
+      <w:r>
+        <w:rPr>
+          <w:rStyle w:val="cwcot"/>
+        </w:rPr>
+        <w:t>41568.9kg</w:t>
       </w:r>
     </w:p>
     <w:p>
@@ -682,37 +678,13 @@
         <w:rPr>
           <w:rStyle w:val="cwcot"/>
         </w:rPr>
-        <w:t>9.5/18.5*</w:t>
-      </w:r>
-      <w:r>
-        <w:rPr>
-          <w:rStyle w:val="cwcot"/>
-        </w:rPr>
-        <w:t>41568.9</w:t>
-      </w:r>
-      <w:r>
-        <w:rPr>
-          <w:rStyle w:val="cwcot"/>
-        </w:rPr>
-        <w:t xml:space="preserve"> </w:t>
-      </w:r>
-      <w:r>
-        <w:rPr>
-          <w:rStyle w:val="cwcot"/>
-        </w:rPr>
-        <w:t xml:space="preserve">+470 = </w:t>
-      </w:r>
-      <w:r>
-        <w:rPr>
-          <w:rStyle w:val="cwcot"/>
-        </w:rPr>
-        <w:t>21816</w:t>
-      </w:r>
-      <w:r>
-        <w:rPr>
-          <w:rStyle w:val="cwcot"/>
-        </w:rPr>
-        <w:t>kg</w:t>
+        <w:t xml:space="preserve">9.5/18.5*41568.9 </w:t>
+      </w:r>
+      <w:r>
+        <w:rPr>
+          <w:rStyle w:val="cwcot"/>
+        </w:rPr>
+        <w:t>+470 = 21816kg</w:t>
       </w:r>
     </w:p>
     <w:p>
@@ -728,6 +700,30 @@
           <w:rStyle w:val="cwcot"/>
         </w:rPr>
       </w:pPr>
+      <w:r>
+        <w:rPr>
+          <w:rStyle w:val="cwcot"/>
+        </w:rPr>
+        <w:t xml:space="preserve">Scaled max mass of Falcon 1e </w:t>
+      </w:r>
+      <w:r>
+        <w:rPr>
+          <w:rStyle w:val="cwcot"/>
+        </w:rPr>
+        <w:t xml:space="preserve">at </w:t>
+      </w:r>
+      <w:r>
+        <w:rPr>
+          <w:rStyle w:val="cwcot"/>
+        </w:rPr>
+        <w:t>8.5</w:t>
+      </w:r>
+      <w:r>
+        <w:rPr>
+          <w:rStyle w:val="cwcot"/>
+        </w:rPr>
+        <w:t>m</w:t>
+      </w:r>
     </w:p>
     <w:p>
       <w:pPr>
@@ -735,8 +731,32 @@
           <w:rStyle w:val="cwcot"/>
         </w:rPr>
       </w:pPr>
+      <w:r>
+        <w:rPr>
+          <w:rStyle w:val="cwcot"/>
+        </w:rPr>
+        <w:t>8.5</w:t>
+      </w:r>
+      <w:r>
+        <w:rPr>
+          <w:rStyle w:val="cwcot"/>
+        </w:rPr>
+        <w:t xml:space="preserve">/18.5*41568.9 +470 = </w:t>
+      </w:r>
+      <w:r>
+        <w:rPr>
+          <w:rStyle w:val="cwcot"/>
+        </w:rPr>
+        <w:t>19569</w:t>
+      </w:r>
       <w:bookmarkStart w:id="0" w:name="_GoBack"/>
       <w:bookmarkEnd w:id="0"/>
+      <w:r>
+        <w:rPr>
+          <w:rStyle w:val="cwcot"/>
+        </w:rPr>
+        <w:t>kg</w:t>
+      </w:r>
     </w:p>
     <w:p>
       <w:pPr>
@@ -744,6 +764,27 @@
           <w:rStyle w:val="cwcot"/>
         </w:rPr>
       </w:pPr>
+    </w:p>
+    <w:p>
+      <w:pPr>
+        <w:rPr>
+          <w:rStyle w:val="cwcot"/>
+        </w:rPr>
+      </w:pPr>
+    </w:p>
+    <w:p>
+      <w:pPr>
+        <w:rPr>
+          <w:rStyle w:val="cwcot"/>
+        </w:rPr>
+      </w:pPr>
+    </w:p>
+    <w:p>
+      <w:pPr>
+        <w:rPr>
+          <w:rStyle w:val="cwcot"/>
+        </w:rPr>
+      </w:pPr>
       <w:r>
         <w:rPr>
           <w:rStyle w:val="cwcot"/>
@@ -761,7 +802,6 @@
         <w:rPr>
           <w:rStyle w:val="cwcot"/>
         </w:rPr>
-        <w:lastRenderedPageBreak/>
         <w:t>Area = 0.5518m^2</w:t>
       </w:r>
     </w:p>

</xml_diff>